<commit_message>
Update Trabalho prático final versão 1.docx
</commit_message>
<xml_diff>
--- a/Trabalho prático final versão 1.docx
+++ b/Trabalho prático final versão 1.docx
@@ -316,6 +316,8 @@
         </w:rPr>
         <w:t> </w:t>
       </w:r>
+      <w:bookmarkStart w:id="0" w:name="_GoBack"/>
+      <w:bookmarkEnd w:id="0"/>
     </w:p>
     <w:p>
       <w:pPr>
@@ -365,7 +367,7 @@
         <w:rPr>
           <w:rFonts w:ascii="Arial" w:hAnsi="Arial" w:cs="Arial"/>
           <w:b/>
-          <w:color w:val="E7E6E6" w:themeColor="background2"/>
+          <w:color w:val="auto"/>
           <w:spacing w:val="10"/>
           <w:sz w:val="72"/>
           <w:szCs w:val="72"/>
@@ -374,18 +376,13 @@
               <w14:alpha w14:val="50000"/>
             </w14:srgbClr>
           </w14:shadow>
-          <w14:textFill>
-            <w14:solidFill>
-              <w14:schemeClr w14:val="bg2"/>
-            </w14:solidFill>
-          </w14:textFill>
-        </w:rPr>
-      </w:pPr>
-      <w:r>
-        <w:rPr>
-          <w:rFonts w:ascii="Arial" w:hAnsi="Arial" w:cs="Arial"/>
-          <w:b/>
-          <w:color w:val="E7E6E6" w:themeColor="background2"/>
+        </w:rPr>
+      </w:pPr>
+      <w:r>
+        <w:rPr>
+          <w:rFonts w:ascii="Arial" w:hAnsi="Arial" w:cs="Arial"/>
+          <w:b/>
+          <w:color w:val="auto"/>
           <w:spacing w:val="10"/>
           <w:sz w:val="72"/>
           <w:szCs w:val="72"/>
@@ -394,11 +391,6 @@
               <w14:alpha w14:val="50000"/>
             </w14:srgbClr>
           </w14:shadow>
-          <w14:textFill>
-            <w14:solidFill>
-              <w14:schemeClr w14:val="bg2"/>
-            </w14:solidFill>
-          </w14:textFill>
         </w:rPr>
         <w:t>Trabalho prático final</w:t>
       </w:r>
@@ -3966,7 +3958,6 @@
           <w:lang w:val="pt-BR"/>
         </w:rPr>
       </w:pPr>
-      <w:bookmarkStart w:id="0" w:name="_GoBack"/>
       <w:r>
         <w:rPr>
           <w:rStyle w:val="9"/>
@@ -4015,7 +4006,6 @@
           </wp:inline>
         </w:drawing>
       </w:r>
-      <w:bookmarkEnd w:id="0"/>
     </w:p>
     <w:p>
       <w:pPr>

</xml_diff>